<commit_message>
Updated WC Continuous and Discrete analysis run for June 01, 2023 database export. Part 1
</commit_message>
<xml_diff>
--- a/WQ_Continuous/output/Dissolved_Oxygen/SEACAR_WC_Continuous_DO_SE.docx
+++ b/WQ_Continuous/output/Dissolved_Oxygen/SEACAR_WC_Continuous_DO_SE.docx
@@ -87,13 +87,13 @@
         <w:t xml:space="preserve"> </w:t>
       </w:r>
       <w:r>
-        <w:t xml:space="preserve">18</w:t>
+        <w:t xml:space="preserve">03</w:t>
       </w:r>
       <w:r>
         <w:t xml:space="preserve"> </w:t>
       </w:r>
       <w:r>
-        <w:t xml:space="preserve">May,</w:t>
+        <w:t xml:space="preserve">June,</w:t>
       </w:r>
       <w:r>
         <w:t xml:space="preserve"> </w:t>
@@ -635,7 +635,7 @@
           <w:bCs/>
           <w:b/>
         </w:rPr>
-        <w:t xml:space="preserve">Combined_WQ_WC_NUT_cont_Dissolved_Oxygen_SE-2022-Nov-16.txt</w:t>
+        <w:t xml:space="preserve">Combined_WQ_WC_NUT_cont_Dissolved_Oxygen_SE-2023-Jun-01.txt</w:t>
       </w:r>
     </w:p>
     <w:p>
@@ -1173,7 +1173,7 @@
         <w:rPr>
           <w:rStyle w:val="VerbatimChar"/>
         </w:rPr>
-        <w:t xml:space="preserve">## Combined_WQ_WC_NUT_cont_Dissolved_Oxygen_SE-2022-Nov-16.txt</w:t>
+        <w:t xml:space="preserve">## Combined_WQ_WC_NUT_cont_Dissolved_Oxygen_SE-2023-Jun-01.txt</w:t>
       </w:r>
     </w:p>
     <w:bookmarkEnd w:id="26"/>

</xml_diff>

<commit_message>
Updated WC Continuous to fix some issues with report plots. Ran analysis for new June 7, 2023 database export
</commit_message>
<xml_diff>
--- a/WQ_Continuous/output/Dissolved_Oxygen/SEACAR_WC_Continuous_DO_SE.docx
+++ b/WQ_Continuous/output/Dissolved_Oxygen/SEACAR_WC_Continuous_DO_SE.docx
@@ -87,7 +87,7 @@
         <w:t xml:space="preserve"> </w:t>
       </w:r>
       <w:r>
-        <w:t xml:space="preserve">03</w:t>
+        <w:t xml:space="preserve">07</w:t>
       </w:r>
       <w:r>
         <w:t xml:space="preserve"> </w:t>
@@ -429,6 +429,21 @@
         <w:rPr>
           <w:rStyle w:val="FunctionTok"/>
         </w:rPr>
+        <w:t xml:space="preserve">library</w:t>
+      </w:r>
+      <w:r>
+        <w:rPr>
+          <w:rStyle w:val="NormalTok"/>
+        </w:rPr>
+        <w:t xml:space="preserve">(formatR)</w:t>
+      </w:r>
+      <w:r>
+        <w:br/>
+      </w:r>
+      <w:r>
+        <w:rPr>
+          <w:rStyle w:val="FunctionTok"/>
+        </w:rPr>
         <w:t xml:space="preserve">options</w:t>
       </w:r>
       <w:r>
@@ -462,6 +477,18 @@
         <w:rPr>
           <w:rStyle w:val="NormalTok"/>
         </w:rPr>
+        <w:t xml:space="preserve">knitr</w:t>
+      </w:r>
+      <w:r>
+        <w:rPr>
+          <w:rStyle w:val="SpecialCharTok"/>
+        </w:rPr>
+        <w:t xml:space="preserve">::</w:t>
+      </w:r>
+      <w:r>
+        <w:rPr>
+          <w:rStyle w:val="NormalTok"/>
+        </w:rPr>
         <w:t xml:space="preserve">opts_chunk</w:t>
       </w:r>
       <w:r>
@@ -483,6 +510,15 @@
         <w:t xml:space="preserve">(</w:t>
       </w:r>
       <w:r>
+        <w:br/>
+      </w:r>
+      <w:r>
+        <w:rPr>
+          <w:rStyle w:val="NormalTok"/>
+        </w:rPr>
+        <w:t xml:space="preserve">   </w:t>
+      </w:r>
+      <w:r>
         <w:rPr>
           <w:rStyle w:val="AttributeTok"/>
         </w:rPr>
@@ -498,7 +534,16 @@
         <w:rPr>
           <w:rStyle w:val="NormalTok"/>
         </w:rPr>
-        <w:t xml:space="preserve">, </w:t>
+        <w:t xml:space="preserve">,</w:t>
+      </w:r>
+      <w:r>
+        <w:br/>
+      </w:r>
+      <w:r>
+        <w:rPr>
+          <w:rStyle w:val="NormalTok"/>
+        </w:rPr>
+        <w:t xml:space="preserve">   </w:t>
       </w:r>
       <w:r>
         <w:rPr>
@@ -516,7 +561,16 @@
         <w:rPr>
           <w:rStyle w:val="NormalTok"/>
         </w:rPr>
-        <w:t xml:space="preserve">, </w:t>
+        <w:t xml:space="preserve">,</w:t>
+      </w:r>
+      <w:r>
+        <w:br/>
+      </w:r>
+      <w:r>
+        <w:rPr>
+          <w:rStyle w:val="NormalTok"/>
+        </w:rPr>
+        <w:t xml:space="preserve">   </w:t>
       </w:r>
       <w:r>
         <w:rPr>
@@ -529,6 +583,9 @@
           <w:rStyle w:val="DecValTok"/>
         </w:rPr>
         <w:t xml:space="preserve">200</w:t>
+      </w:r>
+      <w:r>
+        <w:br/>
       </w:r>
       <w:r>
         <w:rPr>
@@ -635,7 +692,7 @@
           <w:bCs/>
           <w:b/>
         </w:rPr>
-        <w:t xml:space="preserve">Combined_WQ_WC_NUT_cont_Dissolved_Oxygen_SE-2023-Jun-01.txt</w:t>
+        <w:t xml:space="preserve">Combined_WQ_WC_NUT_cont_Dissolved_Oxygen_SE-2023-Jun-07.txt</w:t>
       </w:r>
     </w:p>
     <w:p>
@@ -1173,7 +1230,7 @@
         <w:rPr>
           <w:rStyle w:val="VerbatimChar"/>
         </w:rPr>
-        <w:t xml:space="preserve">## Combined_WQ_WC_NUT_cont_Dissolved_Oxygen_SE-2023-Jun-01.txt</w:t>
+        <w:t xml:space="preserve">## Combined_WQ_WC_NUT_cont_Dissolved_Oxygen_SE-2023-Jun-07.txt</w:t>
       </w:r>
     </w:p>
     <w:bookmarkEnd w:id="26"/>
@@ -15335,7 +15392,7 @@
         <w:rPr>
           <w:rStyle w:val="DecValTok"/>
         </w:rPr>
-        <w:t xml:space="preserve">0</w:t>
+        <w:t xml:space="preserve">1</w:t>
       </w:r>
       <w:r>
         <w:rPr>
@@ -25410,6 +25467,69 @@
       </w:r>
       <w:r>
         <w:rPr>
+          <w:rStyle w:val="CommentTok"/>
+        </w:rPr>
+        <w:t xml:space="preserve"># Add extra space at the end to prevent the next figure from being too</w:t>
+      </w:r>
+      <w:r>
+        <w:br/>
+      </w:r>
+      <w:r>
+        <w:rPr>
+          <w:rStyle w:val="NormalTok"/>
+        </w:rPr>
+        <w:t xml:space="preserve">      </w:t>
+      </w:r>
+      <w:r>
+        <w:rPr>
+          <w:rStyle w:val="CommentTok"/>
+        </w:rPr>
+        <w:t xml:space="preserve"># close. Does not add space after last plot</w:t>
+      </w:r>
+      <w:r>
+        <w:br/>
+      </w:r>
+      <w:r>
+        <w:rPr>
+          <w:rStyle w:val="NormalTok"/>
+        </w:rPr>
+        <w:t xml:space="preserve">      </w:t>
+      </w:r>
+      <w:r>
+        <w:rPr>
+          <w:rStyle w:val="ControlFlowTok"/>
+        </w:rPr>
+        <w:t xml:space="preserve">if</w:t>
+      </w:r>
+      <w:r>
+        <w:rPr>
+          <w:rStyle w:val="NormalTok"/>
+        </w:rPr>
+        <w:t xml:space="preserve">(i</w:t>
+      </w:r>
+      <w:r>
+        <w:rPr>
+          <w:rStyle w:val="SpecialCharTok"/>
+        </w:rPr>
+        <w:t xml:space="preserve">!=</w:t>
+      </w:r>
+      <w:r>
+        <w:rPr>
+          <w:rStyle w:val="NormalTok"/>
+        </w:rPr>
+        <w:t xml:space="preserve">n){</w:t>
+      </w:r>
+      <w:r>
+        <w:br/>
+      </w:r>
+      <w:r>
+        <w:rPr>
+          <w:rStyle w:val="NormalTok"/>
+        </w:rPr>
+        <w:t xml:space="preserve">        </w:t>
+      </w:r>
+      <w:r>
+        <w:rPr>
           <w:rStyle w:val="FunctionTok"/>
         </w:rPr>
         <w:t xml:space="preserve">cat</w:t>
@@ -25424,7 +25544,7 @@
         <w:rPr>
           <w:rStyle w:val="StringTok"/>
         </w:rPr>
-        <w:t xml:space="preserve">'</w:t>
+        <w:t xml:space="preserve">"</w:t>
       </w:r>
       <w:r>
         <w:rPr>
@@ -25460,13 +25580,22 @@
         <w:rPr>
           <w:rStyle w:val="StringTok"/>
         </w:rPr>
-        <w:t xml:space="preserve">'</w:t>
-      </w:r>
-      <w:r>
-        <w:rPr>
-          <w:rStyle w:val="NormalTok"/>
-        </w:rPr>
-        <w:t xml:space="preserve">)</w:t>
+        <w:t xml:space="preserve">"</w:t>
+      </w:r>
+      <w:r>
+        <w:rPr>
+          <w:rStyle w:val="NormalTok"/>
+        </w:rPr>
+        <w:t xml:space="preserve">) </w:t>
+      </w:r>
+      <w:r>
+        <w:br/>
+      </w:r>
+      <w:r>
+        <w:rPr>
+          <w:rStyle w:val="NormalTok"/>
+        </w:rPr>
+        <w:t xml:space="preserve">      }</w:t>
       </w:r>
       <w:r>
         <w:br/>

</xml_diff>

<commit_message>
Updated WC Continuous reports
</commit_message>
<xml_diff>
--- a/WQ_Continuous/output/Dissolved_Oxygen/SEACAR_WC_Continuous_DO_SE.docx
+++ b/WQ_Continuous/output/Dissolved_Oxygen/SEACAR_WC_Continuous_DO_SE.docx
@@ -87,7 +87,7 @@
         <w:t xml:space="preserve"> </w:t>
       </w:r>
       <w:r>
-        <w:t xml:space="preserve">07</w:t>
+        <w:t xml:space="preserve">09</w:t>
       </w:r>
       <w:r>
         <w:t xml:space="preserve"> </w:t>
@@ -142,6 +142,14 @@
         <w:pStyle w:val="FirstParagraph"/>
       </w:pPr>
       <w:r>
+        <w:t xml:space="preserve">The purpose of this script is to create monitoring location statistics, perform seasonal Kendall Tau analysis, generate summary plots, and create reports in pdf and Word document form for each parameter in WC Continuous.</w:t>
+      </w:r>
+    </w:p>
+    <w:p>
+      <w:pPr>
+        <w:pStyle w:val="BodyText"/>
+      </w:pPr>
+      <w:r>
         <w:t xml:space="preserve">These scripts were created by</w:t>
       </w:r>
       <w:r>
@@ -429,21 +437,6 @@
         <w:rPr>
           <w:rStyle w:val="FunctionTok"/>
         </w:rPr>
-        <w:t xml:space="preserve">library</w:t>
-      </w:r>
-      <w:r>
-        <w:rPr>
-          <w:rStyle w:val="NormalTok"/>
-        </w:rPr>
-        <w:t xml:space="preserve">(formatR)</w:t>
-      </w:r>
-      <w:r>
-        <w:br/>
-      </w:r>
-      <w:r>
-        <w:rPr>
-          <w:rStyle w:val="FunctionTok"/>
-        </w:rPr>
         <w:t xml:space="preserve">options</w:t>
       </w:r>
       <w:r>
@@ -1043,15 +1036,51 @@
       </w:r>
       <w:r>
         <w:rPr>
+          <w:rStyle w:val="FunctionTok"/>
+        </w:rPr>
+        <w:t xml:space="preserve">c</w:t>
+      </w:r>
+      <w:r>
+        <w:rPr>
+          <w:rStyle w:val="NormalTok"/>
+        </w:rPr>
+        <w:t xml:space="preserve">(</w:t>
+      </w:r>
+      <w:r>
+        <w:rPr>
           <w:rStyle w:val="StringTok"/>
         </w:rPr>
+        <w:t xml:space="preserve">"NULL"</w:t>
+      </w:r>
+      <w:r>
+        <w:rPr>
+          <w:rStyle w:val="NormalTok"/>
+        </w:rPr>
+        <w:t xml:space="preserve">,</w:t>
+      </w:r>
+      <w:r>
+        <w:rPr>
+          <w:rStyle w:val="StringTok"/>
+        </w:rPr>
         <w:t xml:space="preserve">""</w:t>
       </w:r>
       <w:r>
         <w:rPr>
           <w:rStyle w:val="NormalTok"/>
         </w:rPr>
-        <w:t xml:space="preserve">)</w:t>
+        <w:t xml:space="preserve">,</w:t>
+      </w:r>
+      <w:r>
+        <w:rPr>
+          <w:rStyle w:val="StringTok"/>
+        </w:rPr>
+        <w:t xml:space="preserve">"NA"</w:t>
+      </w:r>
+      <w:r>
+        <w:rPr>
+          <w:rStyle w:val="NormalTok"/>
+        </w:rPr>
+        <w:t xml:space="preserve">))</w:t>
       </w:r>
       <w:r>
         <w:br/>

</xml_diff>